<commit_message>
Adds paging with CachedRowSet.
</commit_message>
<xml_diff>
--- a/CashedRowSet.docx
+++ b/CashedRowSet.docx
@@ -61,55 +61,19 @@
         <w:t>(</w:t>
       </w:r>
       <w:r>
-        <w:t>4</w:t>
-      </w:r>
-      <w:r>
-        <w:t>,'Carl</w:t>
-      </w:r>
-      <w:r>
-        <w:t>a</w:t>
+        <w:t>4,'Carla</w:t>
       </w:r>
       <w:r>
         <w:t>','</w:t>
       </w:r>
       <w:r>
-        <w:t>Sant</w:t>
-      </w:r>
-      <w:r>
-        <w:t>os</w:t>
+        <w:t>Santos</w:t>
       </w:r>
       <w:r>
         <w:t>',</w:t>
       </w:r>
       <w:r>
-        <w:t>'199</w:t>
-      </w:r>
-      <w:r>
-        <w:t>7-0</w:t>
-      </w:r>
-      <w:r>
-        <w:t>4</w:t>
-      </w:r>
-      <w:r>
-        <w:t>-</w:t>
-      </w:r>
-      <w:r>
-        <w:t>20</w:t>
-      </w:r>
-      <w:r>
-        <w:t>',</w:t>
-      </w:r>
-      <w:r>
-        <w:t>2</w:t>
-      </w:r>
-      <w:r>
-        <w:t>,</w:t>
-      </w:r>
-      <w:r>
-        <w:t>2</w:t>
-      </w:r>
-      <w:r>
-        <w:t>00</w:t>
+        <w:t>'1997-04-20',2,200</w:t>
       </w:r>
       <w:r>
         <w:t>000,NULL,NULL);</w:t>
@@ -153,13 +117,7 @@
         <w:t>(</w:t>
       </w:r>
       <w:r>
-        <w:t>5</w:t>
-      </w:r>
-      <w:r>
-        <w:t>,'</w:t>
-      </w:r>
-      <w:r>
-        <w:t>Marina</w:t>
+        <w:t>5,'Marina</w:t>
       </w:r>
       <w:r>
         <w:t>','</w:t>
@@ -171,28 +129,7 @@
         <w:t>',</w:t>
       </w:r>
       <w:r>
-        <w:t>'2000</w:t>
-      </w:r>
-      <w:r>
-        <w:t>-</w:t>
-      </w:r>
-      <w:r>
-        <w:t>10</w:t>
-      </w:r>
-      <w:r>
-        <w:t>-</w:t>
-      </w:r>
-      <w:r>
-        <w:t>15</w:t>
-      </w:r>
-      <w:r>
-        <w:t>',2,2</w:t>
-      </w:r>
-      <w:r>
-        <w:t>1</w:t>
-      </w:r>
-      <w:r>
-        <w:t>0</w:t>
+        <w:t>'2000-10-15',2,210</w:t>
       </w:r>
       <w:r>
         <w:t>000,NULL,NULL);</w:t>
@@ -236,88 +173,58 @@
         <w:t>(</w:t>
       </w:r>
       <w:r>
+        <w:t>6,'Steve</w:t>
+      </w:r>
+      <w:r>
+        <w:t>','</w:t>
+      </w:r>
+      <w:r>
+        <w:t>Martin</w:t>
+      </w:r>
+      <w:r>
+        <w:t>',</w:t>
+      </w:r>
+      <w:r>
+        <w:t>'2008-01-05',2,200</w:t>
+      </w:r>
+      <w:r>
+        <w:t>000,NULL,NULL);</w:t>
+      </w:r>
+    </w:p>
+    <w:p>
+      <w:r>
+        <w:t>INSERT INTO employees VALUES (7,'Maria','Haas','2009-01-02',3,250000,NULL,NULL);</w:t>
+      </w:r>
+    </w:p>
+    <w:p>
+      <w:r>
+        <w:t>INSERT INTO employees VALUES (8,'Jane</w:t>
+      </w:r>
+      <w:r>
+        <w:t>','</w:t>
+      </w:r>
+      <w:r>
+        <w:t>Doe','2010</w:t>
+      </w:r>
+      <w:r>
+        <w:t>-0</w:t>
+      </w:r>
+      <w:r>
         <w:t>6</w:t>
       </w:r>
       <w:r>
-        <w:t>,'</w:t>
-      </w:r>
-      <w:r>
-        <w:t>Steve</w:t>
-      </w:r>
-      <w:r>
-        <w:t>','</w:t>
-      </w:r>
-      <w:r>
-        <w:t>Martin</w:t>
-      </w:r>
-      <w:r>
-        <w:t>',</w:t>
-      </w:r>
-      <w:r>
-        <w:t>'200</w:t>
-      </w:r>
-      <w:r>
-        <w:t>8</w:t>
-      </w:r>
-      <w:r>
         <w:t>-0</w:t>
       </w:r>
       <w:r>
-        <w:t>1</w:t>
-      </w:r>
-      <w:r>
-        <w:t>-</w:t>
+        <w:t>6</w:t>
+      </w:r>
+      <w:r>
+        <w:t>',3,2</w:t>
       </w:r>
       <w:r>
         <w:t>0</w:t>
       </w:r>
       <w:r>
-        <w:t>5',2,2</w:t>
-      </w:r>
-      <w:r>
-        <w:t>0</w:t>
-      </w:r>
-      <w:r>
-        <w:t>0</w:t>
-      </w:r>
-      <w:r>
-        <w:t>000,NULL,NULL);</w:t>
-      </w:r>
-    </w:p>
-    <w:p>
-      <w:r>
-        <w:t>INSERT INTO employees VALUES (7,'Maria','Haas','2009-01-02',3,250000,NULL,NULL);</w:t>
-      </w:r>
-    </w:p>
-    <w:p>
-      <w:r>
-        <w:t>INSERT INTO employees VALUES (8,'Jane</w:t>
-      </w:r>
-      <w:r>
-        <w:t>','</w:t>
-      </w:r>
-      <w:r>
-        <w:t>Doe','2010</w:t>
-      </w:r>
-      <w:r>
-        <w:t>-0</w:t>
-      </w:r>
-      <w:r>
-        <w:t>6</w:t>
-      </w:r>
-      <w:r>
-        <w:t>-0</w:t>
-      </w:r>
-      <w:r>
-        <w:t>6</w:t>
-      </w:r>
-      <w:r>
-        <w:t>',3,2</w:t>
-      </w:r>
-      <w:r>
-        <w:t>0</w:t>
-      </w:r>
-      <w:r>
         <w:t>0000,NULL,NULL);</w:t>
       </w:r>
     </w:p>
@@ -329,8 +236,6 @@
       <w:r>
         <w:t xml:space="preserve"> employees</w:t>
       </w:r>
-      <w:bookmarkStart w:id="0" w:name="_GoBack"/>
-      <w:bookmarkEnd w:id="0"/>
     </w:p>
     <w:p>
       <w:pPr>
@@ -551,7 +456,351 @@
       </w:r>
     </w:p>
     <w:p/>
-    <w:p/>
+    <w:p>
+      <w:pPr>
+        <w:rPr>
+          <w:b/>
+        </w:rPr>
+      </w:pPr>
+      <w:r>
+        <w:rPr>
+          <w:b/>
+        </w:rPr>
+        <w:t>CachedRowSetPagingTest</w:t>
+      </w:r>
+    </w:p>
+    <w:p>
+      <w:pPr>
+        <w:autoSpaceDE w:val="0"/>
+        <w:autoSpaceDN w:val="0"/>
+        <w:adjustRightInd w:val="0"/>
+        <w:spacing w:line="240" w:lineRule="auto"/>
+        <w:rPr>
+          <w:rFonts w:ascii="Consolas" w:hAnsi="Consolas" w:cs="Consolas"/>
+          <w:sz w:val="16"/>
+          <w:szCs w:val="16"/>
+        </w:rPr>
+      </w:pPr>
+      <w:r>
+        <w:rPr>
+          <w:rFonts w:ascii="Consolas" w:hAnsi="Consolas" w:cs="Consolas"/>
+          <w:color w:val="000000"/>
+          <w:sz w:val="16"/>
+          <w:szCs w:val="16"/>
+        </w:rPr>
+        <w:t>Page #1</w:t>
+      </w:r>
+      <w:bookmarkStart w:id="0" w:name="_GoBack"/>
+      <w:bookmarkEnd w:id="0"/>
+    </w:p>
+    <w:p>
+      <w:pPr>
+        <w:autoSpaceDE w:val="0"/>
+        <w:autoSpaceDN w:val="0"/>
+        <w:adjustRightInd w:val="0"/>
+        <w:spacing w:line="240" w:lineRule="auto"/>
+        <w:rPr>
+          <w:rFonts w:ascii="Consolas" w:hAnsi="Consolas" w:cs="Consolas"/>
+          <w:sz w:val="16"/>
+          <w:szCs w:val="16"/>
+        </w:rPr>
+      </w:pPr>
+      <w:r>
+        <w:rPr>
+          <w:rFonts w:ascii="Consolas" w:hAnsi="Consolas" w:cs="Consolas"/>
+          <w:color w:val="000000"/>
+          <w:sz w:val="16"/>
+          <w:szCs w:val="16"/>
+        </w:rPr>
+        <w:t>Row count of this page is 3</w:t>
+      </w:r>
+    </w:p>
+    <w:p>
+      <w:pPr>
+        <w:autoSpaceDE w:val="0"/>
+        <w:autoSpaceDN w:val="0"/>
+        <w:adjustRightInd w:val="0"/>
+        <w:spacing w:line="240" w:lineRule="auto"/>
+        <w:rPr>
+          <w:rFonts w:ascii="Consolas" w:hAnsi="Consolas" w:cs="Consolas"/>
+          <w:sz w:val="16"/>
+          <w:szCs w:val="16"/>
+        </w:rPr>
+      </w:pPr>
+      <w:r>
+        <w:rPr>
+          <w:rFonts w:ascii="Consolas" w:hAnsi="Consolas" w:cs="Consolas"/>
+          <w:color w:val="000000"/>
+          <w:sz w:val="16"/>
+          <w:szCs w:val="16"/>
+        </w:rPr>
+        <w:t>Employee ID: 1, First Name: Carlos, Last Name: Santana, Hire Date: 17. Mar 1987., Salary: 726000.00</w:t>
+      </w:r>
+    </w:p>
+    <w:p>
+      <w:pPr>
+        <w:autoSpaceDE w:val="0"/>
+        <w:autoSpaceDN w:val="0"/>
+        <w:adjustRightInd w:val="0"/>
+        <w:spacing w:line="240" w:lineRule="auto"/>
+        <w:rPr>
+          <w:rFonts w:ascii="Consolas" w:hAnsi="Consolas" w:cs="Consolas"/>
+          <w:sz w:val="16"/>
+          <w:szCs w:val="16"/>
+        </w:rPr>
+      </w:pPr>
+      <w:r>
+        <w:rPr>
+          <w:rFonts w:ascii="Consolas" w:hAnsi="Consolas" w:cs="Consolas"/>
+          <w:color w:val="000000"/>
+          <w:sz w:val="16"/>
+          <w:szCs w:val="16"/>
+        </w:rPr>
+        <w:t>Employee ID: 3, First Name: Jelena, Last Name: Gavanski, Hire Date: null, Salary: 700000.00</w:t>
+      </w:r>
+    </w:p>
+    <w:p>
+      <w:pPr>
+        <w:autoSpaceDE w:val="0"/>
+        <w:autoSpaceDN w:val="0"/>
+        <w:adjustRightInd w:val="0"/>
+        <w:spacing w:line="240" w:lineRule="auto"/>
+        <w:rPr>
+          <w:rFonts w:ascii="Consolas" w:hAnsi="Consolas" w:cs="Consolas"/>
+          <w:sz w:val="16"/>
+          <w:szCs w:val="16"/>
+        </w:rPr>
+      </w:pPr>
+      <w:r>
+        <w:rPr>
+          <w:rFonts w:ascii="Consolas" w:hAnsi="Consolas" w:cs="Consolas"/>
+          <w:color w:val="000000"/>
+          <w:sz w:val="16"/>
+          <w:szCs w:val="16"/>
+        </w:rPr>
+        <w:t>Employee ID: 4, First Name: Carla, Last Name: Santos, Hire Date: 20. Apr 1997., Salary: 200000.00</w:t>
+      </w:r>
+    </w:p>
+    <w:p>
+      <w:pPr>
+        <w:autoSpaceDE w:val="0"/>
+        <w:autoSpaceDN w:val="0"/>
+        <w:adjustRightInd w:val="0"/>
+        <w:spacing w:line="240" w:lineRule="auto"/>
+        <w:rPr>
+          <w:rFonts w:ascii="Consolas" w:hAnsi="Consolas" w:cs="Consolas"/>
+          <w:sz w:val="16"/>
+          <w:szCs w:val="16"/>
+        </w:rPr>
+      </w:pPr>
+    </w:p>
+    <w:p>
+      <w:pPr>
+        <w:autoSpaceDE w:val="0"/>
+        <w:autoSpaceDN w:val="0"/>
+        <w:adjustRightInd w:val="0"/>
+        <w:spacing w:line="240" w:lineRule="auto"/>
+        <w:rPr>
+          <w:rFonts w:ascii="Consolas" w:hAnsi="Consolas" w:cs="Consolas"/>
+          <w:sz w:val="16"/>
+          <w:szCs w:val="16"/>
+        </w:rPr>
+      </w:pPr>
+      <w:r>
+        <w:rPr>
+          <w:rFonts w:ascii="Consolas" w:hAnsi="Consolas" w:cs="Consolas"/>
+          <w:color w:val="000000"/>
+          <w:sz w:val="16"/>
+          <w:szCs w:val="16"/>
+        </w:rPr>
+        <w:t>Page #2</w:t>
+      </w:r>
+    </w:p>
+    <w:p>
+      <w:pPr>
+        <w:autoSpaceDE w:val="0"/>
+        <w:autoSpaceDN w:val="0"/>
+        <w:adjustRightInd w:val="0"/>
+        <w:spacing w:line="240" w:lineRule="auto"/>
+        <w:rPr>
+          <w:rFonts w:ascii="Consolas" w:hAnsi="Consolas" w:cs="Consolas"/>
+          <w:sz w:val="16"/>
+          <w:szCs w:val="16"/>
+        </w:rPr>
+      </w:pPr>
+      <w:r>
+        <w:rPr>
+          <w:rFonts w:ascii="Consolas" w:hAnsi="Consolas" w:cs="Consolas"/>
+          <w:color w:val="000000"/>
+          <w:sz w:val="16"/>
+          <w:szCs w:val="16"/>
+        </w:rPr>
+        <w:t>Row count of this page is 3</w:t>
+      </w:r>
+    </w:p>
+    <w:p>
+      <w:pPr>
+        <w:autoSpaceDE w:val="0"/>
+        <w:autoSpaceDN w:val="0"/>
+        <w:adjustRightInd w:val="0"/>
+        <w:spacing w:line="240" w:lineRule="auto"/>
+        <w:rPr>
+          <w:rFonts w:ascii="Consolas" w:hAnsi="Consolas" w:cs="Consolas"/>
+          <w:sz w:val="16"/>
+          <w:szCs w:val="16"/>
+        </w:rPr>
+      </w:pPr>
+      <w:r>
+        <w:rPr>
+          <w:rFonts w:ascii="Consolas" w:hAnsi="Consolas" w:cs="Consolas"/>
+          <w:color w:val="000000"/>
+          <w:sz w:val="16"/>
+          <w:szCs w:val="16"/>
+        </w:rPr>
+        <w:t>Employee ID: 5, First Name: Marina, Last Name: Marin, Hire Date: 15. Oct 2000., Salary: 210000.00</w:t>
+      </w:r>
+    </w:p>
+    <w:p>
+      <w:pPr>
+        <w:autoSpaceDE w:val="0"/>
+        <w:autoSpaceDN w:val="0"/>
+        <w:adjustRightInd w:val="0"/>
+        <w:spacing w:line="240" w:lineRule="auto"/>
+        <w:rPr>
+          <w:rFonts w:ascii="Consolas" w:hAnsi="Consolas" w:cs="Consolas"/>
+          <w:sz w:val="16"/>
+          <w:szCs w:val="16"/>
+        </w:rPr>
+      </w:pPr>
+      <w:r>
+        <w:rPr>
+          <w:rFonts w:ascii="Consolas" w:hAnsi="Consolas" w:cs="Consolas"/>
+          <w:color w:val="000000"/>
+          <w:sz w:val="16"/>
+          <w:szCs w:val="16"/>
+        </w:rPr>
+        <w:t>Employee ID: 6, First Name: Steve, Last Name: Martin, Hire Date: 05. Jan 2008., Salary: 200000.00</w:t>
+      </w:r>
+    </w:p>
+    <w:p>
+      <w:pPr>
+        <w:autoSpaceDE w:val="0"/>
+        <w:autoSpaceDN w:val="0"/>
+        <w:adjustRightInd w:val="0"/>
+        <w:spacing w:line="240" w:lineRule="auto"/>
+        <w:rPr>
+          <w:rFonts w:ascii="Consolas" w:hAnsi="Consolas" w:cs="Consolas"/>
+          <w:sz w:val="16"/>
+          <w:szCs w:val="16"/>
+        </w:rPr>
+      </w:pPr>
+      <w:r>
+        <w:rPr>
+          <w:rFonts w:ascii="Consolas" w:hAnsi="Consolas" w:cs="Consolas"/>
+          <w:color w:val="000000"/>
+          <w:sz w:val="16"/>
+          <w:szCs w:val="16"/>
+        </w:rPr>
+        <w:t>Employee ID: 7, First Name: Maria, Last Name: Haas, Hire Date: 02. Jan 2009., Salary: 250000.00</w:t>
+      </w:r>
+    </w:p>
+    <w:p>
+      <w:pPr>
+        <w:autoSpaceDE w:val="0"/>
+        <w:autoSpaceDN w:val="0"/>
+        <w:adjustRightInd w:val="0"/>
+        <w:spacing w:line="240" w:lineRule="auto"/>
+        <w:rPr>
+          <w:rFonts w:ascii="Consolas" w:hAnsi="Consolas" w:cs="Consolas"/>
+          <w:sz w:val="16"/>
+          <w:szCs w:val="16"/>
+        </w:rPr>
+      </w:pPr>
+    </w:p>
+    <w:p>
+      <w:pPr>
+        <w:autoSpaceDE w:val="0"/>
+        <w:autoSpaceDN w:val="0"/>
+        <w:adjustRightInd w:val="0"/>
+        <w:spacing w:line="240" w:lineRule="auto"/>
+        <w:rPr>
+          <w:rFonts w:ascii="Consolas" w:hAnsi="Consolas" w:cs="Consolas"/>
+          <w:sz w:val="16"/>
+          <w:szCs w:val="16"/>
+        </w:rPr>
+      </w:pPr>
+      <w:r>
+        <w:rPr>
+          <w:rFonts w:ascii="Consolas" w:hAnsi="Consolas" w:cs="Consolas"/>
+          <w:color w:val="000000"/>
+          <w:sz w:val="16"/>
+          <w:szCs w:val="16"/>
+        </w:rPr>
+        <w:t>Page #3</w:t>
+      </w:r>
+    </w:p>
+    <w:p>
+      <w:pPr>
+        <w:autoSpaceDE w:val="0"/>
+        <w:autoSpaceDN w:val="0"/>
+        <w:adjustRightInd w:val="0"/>
+        <w:spacing w:line="240" w:lineRule="auto"/>
+        <w:rPr>
+          <w:rFonts w:ascii="Consolas" w:hAnsi="Consolas" w:cs="Consolas"/>
+          <w:sz w:val="16"/>
+          <w:szCs w:val="16"/>
+        </w:rPr>
+      </w:pPr>
+      <w:r>
+        <w:rPr>
+          <w:rFonts w:ascii="Consolas" w:hAnsi="Consolas" w:cs="Consolas"/>
+          <w:color w:val="000000"/>
+          <w:sz w:val="16"/>
+          <w:szCs w:val="16"/>
+        </w:rPr>
+        <w:t>Row count of this page is 2</w:t>
+      </w:r>
+    </w:p>
+    <w:p>
+      <w:pPr>
+        <w:autoSpaceDE w:val="0"/>
+        <w:autoSpaceDN w:val="0"/>
+        <w:adjustRightInd w:val="0"/>
+        <w:spacing w:line="240" w:lineRule="auto"/>
+        <w:rPr>
+          <w:rFonts w:ascii="Consolas" w:hAnsi="Consolas" w:cs="Consolas"/>
+          <w:sz w:val="16"/>
+          <w:szCs w:val="16"/>
+        </w:rPr>
+      </w:pPr>
+      <w:r>
+        <w:rPr>
+          <w:rFonts w:ascii="Consolas" w:hAnsi="Consolas" w:cs="Consolas"/>
+          <w:color w:val="000000"/>
+          <w:sz w:val="16"/>
+          <w:szCs w:val="16"/>
+        </w:rPr>
+        <w:t>Employee ID: 8, First Name: Jane, Last Name: Doe, Hire Date: 06. Jun 2010., Salary: 200000.00</w:t>
+      </w:r>
+    </w:p>
+    <w:p>
+      <w:pPr>
+        <w:rPr>
+          <w:b/>
+          <w:sz w:val="16"/>
+          <w:szCs w:val="16"/>
+        </w:rPr>
+      </w:pPr>
+      <w:r>
+        <w:rPr>
+          <w:rFonts w:ascii="Consolas" w:hAnsi="Consolas" w:cs="Consolas"/>
+          <w:color w:val="000000"/>
+          <w:sz w:val="16"/>
+          <w:szCs w:val="16"/>
+        </w:rPr>
+        <w:t>Employee ID: 11, First Name: Jane, Last Name: Jones, Hire Date: 23. Sep 2017., Salary: 825000.00</w:t>
+      </w:r>
+    </w:p>
     <w:sectPr>
       <w:pgSz w:w="12240" w:h="15840"/>
       <w:pgMar w:top="1440" w:right="1440" w:bottom="1440" w:left="1440" w:header="720" w:footer="720" w:gutter="0"/>

</xml_diff>